<commit_message>
Add project goal description
</commit_message>
<xml_diff>
--- a/Medical Image Annotation Job/project-proposal.docx
+++ b/Medical Image Annotation Job/project-proposal.docx
@@ -49,7 +49,7 @@
                     <pic:cNvPicPr preferRelativeResize="0"/>
                   </pic:nvPicPr>
                   <pic:blipFill>
-                    <a:blip r:embed="rId4"/>
+                    <a:blip r:embed="rId5"/>
                     <a:srcRect l="19259" t="21952" r="19189" b="20540"/>
                     <a:stretch>
                       <a:fillRect/>
@@ -139,7 +139,7 @@
               </wp:inline>
             </w:drawing>
           </mc:Choice>
-          <mc:Fallback xmlns:dgm="http://schemas.openxmlformats.org/drawingml/2006/diagram" xmlns:lc="http://schemas.openxmlformats.org/drawingml/2006/lockedCanvas" xmlns:c="http://schemas.openxmlformats.org/drawingml/2006/chart" xmlns:pic="http://schemas.openxmlformats.org/drawingml/2006/picture" xmlns:a="http://schemas.openxmlformats.org/drawingml/2006/main" xmlns:sl="http://schemas.openxmlformats.org/schemaLibrary/2006/main">
+          <mc:Fallback xmlns:sl="http://schemas.openxmlformats.org/schemaLibrary/2006/main" xmlns:a="http://schemas.openxmlformats.org/drawingml/2006/main" xmlns:pic="http://schemas.openxmlformats.org/drawingml/2006/picture" xmlns:c="http://schemas.openxmlformats.org/drawingml/2006/chart" xmlns:lc="http://schemas.openxmlformats.org/drawingml/2006/lockedCanvas" xmlns:dgm="http://schemas.openxmlformats.org/drawingml/2006/diagram">
             <w:drawing>
               <wp:inline distB="114300" distT="114300" distL="114300" distR="114300">
                 <wp:extent cx="6824663" cy="18957"/>
@@ -337,6 +337,182 @@
           </w:tcPr>
           <w:p>
             <w:pPr>
+              <w:shd w:val="clear" w:color="auto" w:fill="FFFFFF"/>
+              <w:spacing w:line="240" w:lineRule="auto"/>
+              <w:rPr>
+                <w:rFonts w:ascii="Open Sans" w:eastAsia="Times New Roman" w:hAnsi="Open Sans" w:cs="Times New Roman"/>
+                <w:color w:val="4F4F4F"/>
+                <w:sz w:val="24"/>
+                <w:szCs w:val="24"/>
+                <w:lang w:val="en-GB"/>
+              </w:rPr>
+            </w:pPr>
+            <w:r>
+              <w:rPr>
+                <w:rFonts w:ascii="Open Sans" w:eastAsia="Times New Roman" w:hAnsi="Open Sans" w:cs="Times New Roman"/>
+                <w:color w:val="4F4F4F"/>
+                <w:sz w:val="24"/>
+                <w:szCs w:val="24"/>
+                <w:lang w:val="en-GB"/>
+              </w:rPr>
+              <w:t>Goal of this project is to design an annotation job which eventually be used for preparation of a labelled dataset of medical images from chest x-ray, categorized into two classes: healthy and with pneumonia (without distinction on bacterial/viral). Such dataset can be used for developing a</w:t>
+            </w:r>
+            <w:r>
+              <w:rPr>
+                <w:rFonts w:ascii="Open Sans" w:eastAsia="Times New Roman" w:hAnsi="Open Sans" w:cs="Times New Roman"/>
+                <w:color w:val="4F4F4F"/>
+                <w:sz w:val="24"/>
+                <w:szCs w:val="24"/>
+                <w:lang w:val="en-GB"/>
+              </w:rPr>
+              <w:t>n ML based</w:t>
+            </w:r>
+            <w:r>
+              <w:rPr>
+                <w:rFonts w:ascii="Open Sans" w:eastAsia="Times New Roman" w:hAnsi="Open Sans" w:cs="Times New Roman"/>
+                <w:color w:val="4F4F4F"/>
+                <w:sz w:val="24"/>
+                <w:szCs w:val="24"/>
+                <w:lang w:val="en-GB"/>
+              </w:rPr>
+              <w:t xml:space="preserve"> classification </w:t>
+            </w:r>
+            <w:r>
+              <w:rPr>
+                <w:rFonts w:ascii="Open Sans" w:eastAsia="Times New Roman" w:hAnsi="Open Sans" w:cs="Times New Roman"/>
+                <w:color w:val="4F4F4F"/>
+                <w:sz w:val="24"/>
+                <w:szCs w:val="24"/>
+                <w:lang w:val="en-GB"/>
+              </w:rPr>
+              <w:t>system</w:t>
+            </w:r>
+            <w:r>
+              <w:rPr>
+                <w:rFonts w:ascii="Open Sans" w:eastAsia="Times New Roman" w:hAnsi="Open Sans" w:cs="Times New Roman"/>
+                <w:color w:val="4F4F4F"/>
+                <w:sz w:val="24"/>
+                <w:szCs w:val="24"/>
+                <w:lang w:val="en-GB"/>
+              </w:rPr>
+              <w:t xml:space="preserve"> which can aid doctors</w:t>
+            </w:r>
+            <w:r>
+              <w:rPr>
+                <w:rFonts w:ascii="Open Sans" w:eastAsia="Times New Roman" w:hAnsi="Open Sans" w:cs="Times New Roman"/>
+                <w:color w:val="4F4F4F"/>
+                <w:sz w:val="24"/>
+                <w:szCs w:val="24"/>
+                <w:lang w:val="en-GB"/>
+              </w:rPr>
+              <w:t xml:space="preserve"> with various experience</w:t>
+            </w:r>
+            <w:r>
+              <w:rPr>
+                <w:rFonts w:ascii="Open Sans" w:eastAsia="Times New Roman" w:hAnsi="Open Sans" w:cs="Times New Roman"/>
+                <w:color w:val="4F4F4F"/>
+                <w:sz w:val="24"/>
+                <w:szCs w:val="24"/>
+                <w:lang w:val="en-GB"/>
+              </w:rPr>
+              <w:t xml:space="preserve"> to quickly identify cases of pneumonia in children</w:t>
+            </w:r>
+            <w:r>
+              <w:rPr>
+                <w:rFonts w:ascii="Open Sans" w:eastAsia="Times New Roman" w:hAnsi="Open Sans" w:cs="Times New Roman"/>
+                <w:color w:val="4F4F4F"/>
+                <w:sz w:val="24"/>
+                <w:szCs w:val="24"/>
+                <w:lang w:val="en-GB"/>
+              </w:rPr>
+              <w:t xml:space="preserve">. </w:t>
+            </w:r>
+          </w:p>
+          <w:p>
+            <w:pPr>
+              <w:shd w:val="clear" w:color="auto" w:fill="FFFFFF"/>
+              <w:spacing w:line="240" w:lineRule="auto"/>
+              <w:rPr>
+                <w:rFonts w:ascii="Open Sans" w:eastAsia="Times New Roman" w:hAnsi="Open Sans" w:cs="Times New Roman"/>
+                <w:color w:val="4F4F4F"/>
+                <w:sz w:val="24"/>
+                <w:szCs w:val="24"/>
+                <w:lang w:val="en-GB"/>
+              </w:rPr>
+            </w:pPr>
+          </w:p>
+          <w:p>
+            <w:pPr>
+              <w:shd w:val="clear" w:color="auto" w:fill="FFFFFF"/>
+              <w:spacing w:line="240" w:lineRule="auto"/>
+              <w:rPr>
+                <w:rFonts w:ascii="Open Sans" w:eastAsia="Times New Roman" w:hAnsi="Open Sans" w:cs="Times New Roman"/>
+                <w:color w:val="4F4F4F"/>
+                <w:sz w:val="24"/>
+                <w:szCs w:val="24"/>
+                <w:lang w:val="en-GB"/>
+              </w:rPr>
+            </w:pPr>
+            <w:r>
+              <w:rPr>
+                <w:rFonts w:ascii="Open Sans" w:eastAsia="Times New Roman" w:hAnsi="Open Sans" w:cs="Times New Roman"/>
+                <w:color w:val="4F4F4F"/>
+                <w:sz w:val="24"/>
+                <w:szCs w:val="24"/>
+                <w:lang w:val="en-GB"/>
+              </w:rPr>
+              <w:t>Due to high complexity of the input data (images - unstructured) it is considered to be not feasible nor do efficient to prepare set of straight rules or develop features manually for a traditional rule-based expert system</w:t>
+            </w:r>
+            <w:r>
+              <w:rPr>
+                <w:rFonts w:ascii="Open Sans" w:eastAsia="Times New Roman" w:hAnsi="Open Sans" w:cs="Times New Roman"/>
+                <w:color w:val="4F4F4F"/>
+                <w:sz w:val="24"/>
+                <w:szCs w:val="24"/>
+                <w:lang w:val="en-GB"/>
+              </w:rPr>
+              <w:t xml:space="preserve"> and so, a deep learning algorithms, such as CNN are preferred solution. </w:t>
+            </w:r>
+          </w:p>
+          <w:p>
+            <w:pPr>
+              <w:shd w:val="clear" w:color="auto" w:fill="FFFFFF"/>
+              <w:spacing w:line="240" w:lineRule="auto"/>
+              <w:rPr>
+                <w:rFonts w:ascii="Open Sans" w:eastAsia="Times New Roman" w:hAnsi="Open Sans" w:cs="Times New Roman"/>
+                <w:color w:val="4F4F4F"/>
+                <w:sz w:val="24"/>
+                <w:szCs w:val="24"/>
+                <w:lang w:val="en-GB"/>
+              </w:rPr>
+            </w:pPr>
+          </w:p>
+          <w:p>
+            <w:pPr>
+              <w:shd w:val="clear" w:color="auto" w:fill="FFFFFF"/>
+              <w:spacing w:line="240" w:lineRule="auto"/>
+              <w:rPr>
+                <w:rFonts w:ascii="Open Sans" w:eastAsia="Times New Roman" w:hAnsi="Open Sans" w:cs="Times New Roman"/>
+                <w:color w:val="4F4F4F"/>
+                <w:sz w:val="24"/>
+                <w:szCs w:val="24"/>
+                <w:lang w:val="en-GB"/>
+              </w:rPr>
+            </w:pPr>
+            <w:r>
+              <w:rPr>
+                <w:rFonts w:ascii="Open Sans" w:eastAsia="Times New Roman" w:hAnsi="Open Sans" w:cs="Times New Roman"/>
+                <w:color w:val="4F4F4F"/>
+                <w:sz w:val="24"/>
+                <w:szCs w:val="24"/>
+                <w:lang w:val="en-GB"/>
+              </w:rPr>
+              <w:t>Effectiveness of such system will base on accuracy and quality of the provided data, including appropriate labels, hence proper design and managing of annotation job is critical.</w:t>
+            </w:r>
+          </w:p>
+          <w:p>
+            <w:pPr>
+              <w:shd w:val="clear" w:color="auto" w:fill="FFFFFF"/>
               <w:spacing w:line="240" w:lineRule="auto"/>
               <w:rPr>
                 <w:rFonts w:ascii="Open Sans" w:eastAsia="Open Sans" w:hAnsi="Open Sans" w:cs="Open Sans"/>
@@ -345,15 +521,6 @@
                 <w:szCs w:val="20"/>
               </w:rPr>
             </w:pPr>
-            <w:r>
-              <w:rPr>
-                <w:rFonts w:ascii="Open Sans" w:eastAsia="Open Sans" w:hAnsi="Open Sans" w:cs="Open Sans"/>
-                <w:color w:val="2E3D49"/>
-                <w:sz w:val="20"/>
-                <w:szCs w:val="20"/>
-              </w:rPr>
-              <w:t>&lt;your answer text here&gt;</w:t>
-            </w:r>
           </w:p>
         </w:tc>
       </w:tr>
@@ -473,10 +640,11 @@
             </w:pPr>
             <w:r>
               <w:rPr>
-                <w:rFonts w:ascii="Open Sans" w:eastAsia="Open Sans" w:hAnsi="Open Sans" w:cs="Open Sans"/>
-                <w:color w:val="2E3D49"/>
-                <w:sz w:val="20"/>
-                <w:szCs w:val="20"/>
+                <w:rFonts w:ascii="Open Sans" w:eastAsia="Times New Roman" w:hAnsi="Open Sans" w:cs="Times New Roman"/>
+                <w:color w:val="4F4F4F"/>
+                <w:sz w:val="24"/>
+                <w:szCs w:val="24"/>
+                <w:lang w:val="en-GB"/>
               </w:rPr>
               <w:t>There are two labels to choose from: 0 - normal (healthy) and 1 – pneumonia (unhealthy)</w:t>
             </w:r>
@@ -731,16 +899,7 @@
                 <w:sz w:val="24"/>
                 <w:szCs w:val="24"/>
               </w:rPr>
-              <w:t>Given the following test question which almost 100% of annotators missed, statistics, what steps migh</w:t>
-            </w:r>
-            <w:r>
-              <w:rPr>
-                <w:rFonts w:ascii="Open Sans" w:eastAsia="Open Sans" w:hAnsi="Open Sans" w:cs="Open Sans"/>
-                <w:color w:val="FFFFFF"/>
-                <w:sz w:val="24"/>
-                <w:szCs w:val="24"/>
-              </w:rPr>
-              <w:t>t you take to improve or redesign this question?</w:t>
+              <w:t>Given the following test question which almost 100% of annotators missed, statistics, what steps might you take to improve or redesign this question?</w:t>
             </w:r>
           </w:p>
         </w:tc>
@@ -1339,6 +1498,163 @@
     </w:sectPr>
   </w:body>
 </w:document>
+</file>
+
+<file path=word/numbering.xml><?xml version="1.0" encoding="utf-8"?>
+<w:numbering xmlns:wpc="http://schemas.microsoft.com/office/word/2010/wordprocessingCanvas" xmlns:cx="http://schemas.microsoft.com/office/drawing/2014/chartex" xmlns:cx1="http://schemas.microsoft.com/office/drawing/2015/9/8/chartex" xmlns:cx2="http://schemas.microsoft.com/office/drawing/2015/10/21/chartex" xmlns:cx3="http://schemas.microsoft.com/office/drawing/2016/5/9/chartex" xmlns:cx4="http://schemas.microsoft.com/office/drawing/2016/5/10/chartex" xmlns:cx5="http://schemas.microsoft.com/office/drawing/2016/5/11/chartex" xmlns:cx6="http://schemas.microsoft.com/office/drawing/2016/5/12/chartex" xmlns:cx7="http://schemas.microsoft.com/office/drawing/2016/5/13/chartex" xmlns:cx8="http://schemas.microsoft.com/office/drawing/2016/5/14/chartex" xmlns:mc="http://schemas.openxmlformats.org/markup-compatibility/2006" xmlns:aink="http://schemas.microsoft.com/office/drawing/2016/ink" xmlns:am3d="http://schemas.microsoft.com/office/drawing/2017/model3d" xmlns:o="urn:schemas-microsoft-com:office:office" xmlns:r="http://schemas.openxmlformats.org/officeDocument/2006/relationships" xmlns:m="http://schemas.openxmlformats.org/officeDocument/2006/math" xmlns:v="urn:schemas-microsoft-com:vml" xmlns:wp14="http://schemas.microsoft.com/office/word/2010/wordprocessingDrawing" xmlns:wp="http://schemas.openxmlformats.org/drawingml/2006/wordprocessingDrawing" xmlns:w10="urn:schemas-microsoft-com:office:word" xmlns:w="http://schemas.openxmlformats.org/wordprocessingml/2006/main" xmlns:w14="http://schemas.microsoft.com/office/word/2010/wordml" xmlns:w15="http://schemas.microsoft.com/office/word/2012/wordml" xmlns:w16cex="http://schemas.microsoft.com/office/word/2018/wordml/cex" xmlns:w16cid="http://schemas.microsoft.com/office/word/2016/wordml/cid" xmlns:w16="http://schemas.microsoft.com/office/word/2018/wordml" xmlns:w16se="http://schemas.microsoft.com/office/word/2015/wordml/symex" xmlns:wpg="http://schemas.microsoft.com/office/word/2010/wordprocessingGroup" xmlns:wpi="http://schemas.microsoft.com/office/word/2010/wordprocessingInk" xmlns:wne="http://schemas.microsoft.com/office/word/2006/wordml" xmlns:wps="http://schemas.microsoft.com/office/word/2010/wordprocessingShape" mc:Ignorable="w14 w15 w16se w16cid w16 w16cex wp14">
+  <w:abstractNum w:abstractNumId="0" w15:restartNumberingAfterBreak="0">
+    <w:nsid w:val="54504C85"/>
+    <w:multiLevelType w:val="multilevel"/>
+    <w:tmpl w:val="B4F845C4"/>
+    <w:lvl w:ilvl="0">
+      <w:start w:val="1"/>
+      <w:numFmt w:val="bullet"/>
+      <w:lvlText w:val=""/>
+      <w:lvlJc w:val="left"/>
+      <w:pPr>
+        <w:tabs>
+          <w:tab w:val="num" w:pos="720"/>
+        </w:tabs>
+        <w:ind w:left="720" w:hanging="360"/>
+      </w:pPr>
+      <w:rPr>
+        <w:rFonts w:ascii="Symbol" w:hAnsi="Symbol" w:hint="default"/>
+        <w:sz w:val="20"/>
+      </w:rPr>
+    </w:lvl>
+    <w:lvl w:ilvl="1" w:tentative="1">
+      <w:start w:val="1"/>
+      <w:numFmt w:val="bullet"/>
+      <w:lvlText w:val=""/>
+      <w:lvlJc w:val="left"/>
+      <w:pPr>
+        <w:tabs>
+          <w:tab w:val="num" w:pos="1440"/>
+        </w:tabs>
+        <w:ind w:left="1440" w:hanging="360"/>
+      </w:pPr>
+      <w:rPr>
+        <w:rFonts w:ascii="Symbol" w:hAnsi="Symbol" w:hint="default"/>
+        <w:sz w:val="20"/>
+      </w:rPr>
+    </w:lvl>
+    <w:lvl w:ilvl="2" w:tentative="1">
+      <w:start w:val="1"/>
+      <w:numFmt w:val="bullet"/>
+      <w:lvlText w:val=""/>
+      <w:lvlJc w:val="left"/>
+      <w:pPr>
+        <w:tabs>
+          <w:tab w:val="num" w:pos="2160"/>
+        </w:tabs>
+        <w:ind w:left="2160" w:hanging="360"/>
+      </w:pPr>
+      <w:rPr>
+        <w:rFonts w:ascii="Symbol" w:hAnsi="Symbol" w:hint="default"/>
+        <w:sz w:val="20"/>
+      </w:rPr>
+    </w:lvl>
+    <w:lvl w:ilvl="3" w:tentative="1">
+      <w:start w:val="1"/>
+      <w:numFmt w:val="bullet"/>
+      <w:lvlText w:val=""/>
+      <w:lvlJc w:val="left"/>
+      <w:pPr>
+        <w:tabs>
+          <w:tab w:val="num" w:pos="2880"/>
+        </w:tabs>
+        <w:ind w:left="2880" w:hanging="360"/>
+      </w:pPr>
+      <w:rPr>
+        <w:rFonts w:ascii="Symbol" w:hAnsi="Symbol" w:hint="default"/>
+        <w:sz w:val="20"/>
+      </w:rPr>
+    </w:lvl>
+    <w:lvl w:ilvl="4" w:tentative="1">
+      <w:start w:val="1"/>
+      <w:numFmt w:val="bullet"/>
+      <w:lvlText w:val=""/>
+      <w:lvlJc w:val="left"/>
+      <w:pPr>
+        <w:tabs>
+          <w:tab w:val="num" w:pos="3600"/>
+        </w:tabs>
+        <w:ind w:left="3600" w:hanging="360"/>
+      </w:pPr>
+      <w:rPr>
+        <w:rFonts w:ascii="Symbol" w:hAnsi="Symbol" w:hint="default"/>
+        <w:sz w:val="20"/>
+      </w:rPr>
+    </w:lvl>
+    <w:lvl w:ilvl="5" w:tentative="1">
+      <w:start w:val="1"/>
+      <w:numFmt w:val="bullet"/>
+      <w:lvlText w:val=""/>
+      <w:lvlJc w:val="left"/>
+      <w:pPr>
+        <w:tabs>
+          <w:tab w:val="num" w:pos="4320"/>
+        </w:tabs>
+        <w:ind w:left="4320" w:hanging="360"/>
+      </w:pPr>
+      <w:rPr>
+        <w:rFonts w:ascii="Symbol" w:hAnsi="Symbol" w:hint="default"/>
+        <w:sz w:val="20"/>
+      </w:rPr>
+    </w:lvl>
+    <w:lvl w:ilvl="6" w:tentative="1">
+      <w:start w:val="1"/>
+      <w:numFmt w:val="bullet"/>
+      <w:lvlText w:val=""/>
+      <w:lvlJc w:val="left"/>
+      <w:pPr>
+        <w:tabs>
+          <w:tab w:val="num" w:pos="5040"/>
+        </w:tabs>
+        <w:ind w:left="5040" w:hanging="360"/>
+      </w:pPr>
+      <w:rPr>
+        <w:rFonts w:ascii="Symbol" w:hAnsi="Symbol" w:hint="default"/>
+        <w:sz w:val="20"/>
+      </w:rPr>
+    </w:lvl>
+    <w:lvl w:ilvl="7" w:tentative="1">
+      <w:start w:val="1"/>
+      <w:numFmt w:val="bullet"/>
+      <w:lvlText w:val=""/>
+      <w:lvlJc w:val="left"/>
+      <w:pPr>
+        <w:tabs>
+          <w:tab w:val="num" w:pos="5760"/>
+        </w:tabs>
+        <w:ind w:left="5760" w:hanging="360"/>
+      </w:pPr>
+      <w:rPr>
+        <w:rFonts w:ascii="Symbol" w:hAnsi="Symbol" w:hint="default"/>
+        <w:sz w:val="20"/>
+      </w:rPr>
+    </w:lvl>
+    <w:lvl w:ilvl="8" w:tentative="1">
+      <w:start w:val="1"/>
+      <w:numFmt w:val="bullet"/>
+      <w:lvlText w:val=""/>
+      <w:lvlJc w:val="left"/>
+      <w:pPr>
+        <w:tabs>
+          <w:tab w:val="num" w:pos="6480"/>
+        </w:tabs>
+        <w:ind w:left="6480" w:hanging="360"/>
+      </w:pPr>
+      <w:rPr>
+        <w:rFonts w:ascii="Symbol" w:hAnsi="Symbol" w:hint="default"/>
+        <w:sz w:val="20"/>
+      </w:rPr>
+    </w:lvl>
+  </w:abstractNum>
+  <w:num w:numId="1">
+    <w:abstractNumId w:val="0"/>
+  </w:num>
+</w:numbering>
 </file>
 
 <file path=word/styles.xml><?xml version="1.0" encoding="utf-8"?>
@@ -1960,6 +2276,34 @@
       </w:tblCellMar>
     </w:tblPr>
   </w:style>
+  <w:style w:type="paragraph" w:styleId="NormalnyWeb">
+    <w:name w:val="Normal (Web)"/>
+    <w:basedOn w:val="Normalny"/>
+    <w:uiPriority w:val="99"/>
+    <w:semiHidden/>
+    <w:unhideWhenUsed/>
+    <w:rsid w:val="00B31843"/>
+    <w:pPr>
+      <w:spacing w:before="100" w:beforeAutospacing="1" w:after="100" w:afterAutospacing="1" w:line="240" w:lineRule="auto"/>
+    </w:pPr>
+    <w:rPr>
+      <w:rFonts w:ascii="Times New Roman" w:eastAsia="Times New Roman" w:hAnsi="Times New Roman" w:cs="Times New Roman"/>
+      <w:sz w:val="24"/>
+      <w:szCs w:val="24"/>
+      <w:lang w:val="pl-PL"/>
+    </w:rPr>
+  </w:style>
+  <w:style w:type="character" w:styleId="Pogrubienie">
+    <w:name w:val="Strong"/>
+    <w:basedOn w:val="Domylnaczcionkaakapitu"/>
+    <w:uiPriority w:val="22"/>
+    <w:qFormat/>
+    <w:rsid w:val="00B31843"/>
+    <w:rPr>
+      <w:b/>
+      <w:bCs/>
+    </w:rPr>
+  </w:style>
 </w:styles>
 </file>
 

</xml_diff>